<commit_message>
Seems to work now
</commit_message>
<xml_diff>
--- a/style_stripper/docx_templates/8.5x11.docx
+++ b/style_stripper/docx_templates/8.5x11.docx
@@ -1,11 +1,8 @@
 
 <file path=word/document.xml><?xml version="1.0" encoding="utf-8"?>
-<w:document xmlns:wpc="http://schemas.microsoft.com/office/word/2010/wordprocessingCanvas" xmlns:cx="http://schemas.microsoft.com/office/drawing/2014/chartex" xmlns:cx1="http://schemas.microsoft.com/office/drawing/2015/9/8/chartex" xmlns:cx2="http://schemas.microsoft.com/office/drawing/2015/10/21/chartex" xmlns:cx3="http://schemas.microsoft.com/office/drawing/2016/5/9/chartex" xmlns:cx4="http://schemas.microsoft.com/office/drawing/2016/5/10/chartex" xmlns:cx5="http://schemas.microsoft.com/office/drawing/2016/5/11/chartex" xmlns:cx6="http://schemas.microsoft.com/office/drawing/2016/5/12/chartex" xmlns:cx7="http://schemas.microsoft.com/office/drawing/2016/5/13/chartex" xmlns:cx8="http://schemas.microsoft.com/office/drawing/2016/5/14/chartex" xmlns:mc="http://schemas.openxmlformats.org/markup-compatibility/2006" xmlns:aink="http://schemas.microsoft.com/office/drawing/2016/ink" xmlns:am3d="http://schemas.microsoft.com/office/drawing/2017/model3d" xmlns:o="urn:schemas-microsoft-com:office:office" xmlns:r="http://schemas.openxmlformats.org/officeDocument/2006/relationships" xmlns:m="http://schemas.openxmlformats.org/officeDocument/2006/math" xmlns:v="urn:schemas-microsoft-com:vml" xmlns:wp14="http://schemas.microsoft.com/office/word/2010/wordprocessingDrawing" xmlns:wp="http://schemas.openxmlformats.org/drawingml/2006/wordprocessingDrawing" xmlns:w10="urn:schemas-microsoft-com:office:word" xmlns:w="http://schemas.openxmlformats.org/wordprocessingml/2006/main" xmlns:w14="http://schemas.microsoft.com/office/word/2010/wordml" xmlns:w15="http://schemas.microsoft.com/office/word/2012/wordml" xmlns:w16cid="http://schemas.microsoft.com/office/word/2016/wordml/cid" xmlns:w16se="http://schemas.microsoft.com/office/word/2015/wordml/symex" xmlns:wpg="http://schemas.microsoft.com/office/word/2010/wordprocessingGroup" xmlns:wpi="http://schemas.microsoft.com/office/word/2010/wordprocessingInk" xmlns:wne="http://schemas.microsoft.com/office/word/2006/wordml" xmlns:wps="http://schemas.microsoft.com/office/word/2010/wordprocessingShape" mc:Ignorable="w14 w15 w16se w16cid wp14">
+<w:document xmlns:wpc="http://schemas.microsoft.com/office/word/2010/wordprocessingCanvas" xmlns:cx="http://schemas.microsoft.com/office/drawing/2014/chartex" xmlns:cx1="http://schemas.microsoft.com/office/drawing/2015/9/8/chartex" xmlns:cx2="http://schemas.microsoft.com/office/drawing/2015/10/21/chartex" xmlns:cx3="http://schemas.microsoft.com/office/drawing/2016/5/9/chartex" xmlns:cx4="http://schemas.microsoft.com/office/drawing/2016/5/10/chartex" xmlns:cx5="http://schemas.microsoft.com/office/drawing/2016/5/11/chartex" xmlns:cx6="http://schemas.microsoft.com/office/drawing/2016/5/12/chartex" xmlns:cx7="http://schemas.microsoft.com/office/drawing/2016/5/13/chartex" xmlns:cx8="http://schemas.microsoft.com/office/drawing/2016/5/14/chartex" xmlns:mc="http://schemas.openxmlformats.org/markup-compatibility/2006" xmlns:aink="http://schemas.microsoft.com/office/drawing/2016/ink" xmlns:am3d="http://schemas.microsoft.com/office/drawing/2017/model3d" xmlns:o="urn:schemas-microsoft-com:office:office" xmlns:oel="http://schemas.microsoft.com/office/2019/extlst" xmlns:r="http://schemas.openxmlformats.org/officeDocument/2006/relationships" xmlns:m="http://schemas.openxmlformats.org/officeDocument/2006/math" xmlns:v="urn:schemas-microsoft-com:vml" xmlns:wp14="http://schemas.microsoft.com/office/word/2010/wordprocessingDrawing" xmlns:wp="http://schemas.openxmlformats.org/drawingml/2006/wordprocessingDrawing" xmlns:w10="urn:schemas-microsoft-com:office:word" xmlns:w="http://schemas.openxmlformats.org/wordprocessingml/2006/main" xmlns:w14="http://schemas.microsoft.com/office/word/2010/wordml" xmlns:w15="http://schemas.microsoft.com/office/word/2012/wordml" xmlns:w16cex="http://schemas.microsoft.com/office/word/2018/wordml/cex" xmlns:w16cid="http://schemas.microsoft.com/office/word/2016/wordml/cid" xmlns:w16="http://schemas.microsoft.com/office/word/2018/wordml" xmlns:w16sdtdh="http://schemas.microsoft.com/office/word/2020/wordml/sdtdatahash" xmlns:w16se="http://schemas.microsoft.com/office/word/2015/wordml/symex" xmlns:wpg="http://schemas.microsoft.com/office/word/2010/wordprocessingGroup" xmlns:wpi="http://schemas.microsoft.com/office/word/2010/wordprocessingInk" xmlns:wne="http://schemas.microsoft.com/office/word/2006/wordml" xmlns:wps="http://schemas.microsoft.com/office/word/2010/wordprocessingShape" mc:Ignorable="w14 w15 w16se w16cid w16 w16cex w16sdtdh wp14">
   <w:body>
-    <w:p>
-      <w:bookmarkStart w:id="0" w:name="_GoBack"/>
-      <w:bookmarkEnd w:id="0"/>
-    </w:p>
+    <w:p/>
     <w:sectPr>
       <w:headerReference w:type="even" r:id="rId8"/>
       <w:headerReference w:type="default" r:id="rId9"/>
@@ -13,7 +10,7 @@
       <w:footerReference w:type="default" r:id="rId11"/>
       <w:type w:val="oddPage"/>
       <w:pgSz w:w="12240" w:h="15840" w:code="1"/>
-      <w:pgMar w:top="720" w:right="720" w:bottom="720" w:left="720" w:header="720" w:footer="720" w:gutter="0"/>
+      <w:pgMar w:top="1296" w:right="720" w:bottom="1296" w:left="720" w:header="720" w:footer="720" w:gutter="432"/>
       <w:cols w:space="720"/>
       <w:titlePg/>
       <w:docGrid w:linePitch="381"/>
@@ -23,7 +20,7 @@
 </file>
 
 <file path=word/endnotes.xml><?xml version="1.0" encoding="utf-8"?>
-<w:endnotes xmlns:wpc="http://schemas.microsoft.com/office/word/2010/wordprocessingCanvas" xmlns:cx="http://schemas.microsoft.com/office/drawing/2014/chartex" xmlns:cx1="http://schemas.microsoft.com/office/drawing/2015/9/8/chartex" xmlns:cx2="http://schemas.microsoft.com/office/drawing/2015/10/21/chartex" xmlns:cx3="http://schemas.microsoft.com/office/drawing/2016/5/9/chartex" xmlns:cx4="http://schemas.microsoft.com/office/drawing/2016/5/10/chartex" xmlns:cx5="http://schemas.microsoft.com/office/drawing/2016/5/11/chartex" xmlns:cx6="http://schemas.microsoft.com/office/drawing/2016/5/12/chartex" xmlns:cx7="http://schemas.microsoft.com/office/drawing/2016/5/13/chartex" xmlns:cx8="http://schemas.microsoft.com/office/drawing/2016/5/14/chartex" xmlns:mc="http://schemas.openxmlformats.org/markup-compatibility/2006" xmlns:aink="http://schemas.microsoft.com/office/drawing/2016/ink" xmlns:am3d="http://schemas.microsoft.com/office/drawing/2017/model3d" xmlns:o="urn:schemas-microsoft-com:office:office" xmlns:r="http://schemas.openxmlformats.org/officeDocument/2006/relationships" xmlns:m="http://schemas.openxmlformats.org/officeDocument/2006/math" xmlns:v="urn:schemas-microsoft-com:vml" xmlns:wp14="http://schemas.microsoft.com/office/word/2010/wordprocessingDrawing" xmlns:wp="http://schemas.openxmlformats.org/drawingml/2006/wordprocessingDrawing" xmlns:w10="urn:schemas-microsoft-com:office:word" xmlns:w="http://schemas.openxmlformats.org/wordprocessingml/2006/main" xmlns:w14="http://schemas.microsoft.com/office/word/2010/wordml" xmlns:w15="http://schemas.microsoft.com/office/word/2012/wordml" xmlns:w16cid="http://schemas.microsoft.com/office/word/2016/wordml/cid" xmlns:w16se="http://schemas.microsoft.com/office/word/2015/wordml/symex" xmlns:wpg="http://schemas.microsoft.com/office/word/2010/wordprocessingGroup" xmlns:wpi="http://schemas.microsoft.com/office/word/2010/wordprocessingInk" xmlns:wne="http://schemas.microsoft.com/office/word/2006/wordml" xmlns:wps="http://schemas.microsoft.com/office/word/2010/wordprocessingShape" mc:Ignorable="w14 w15 w16se w16cid wp14">
+<w:endnotes xmlns:wpc="http://schemas.microsoft.com/office/word/2010/wordprocessingCanvas" xmlns:cx="http://schemas.microsoft.com/office/drawing/2014/chartex" xmlns:cx1="http://schemas.microsoft.com/office/drawing/2015/9/8/chartex" xmlns:cx2="http://schemas.microsoft.com/office/drawing/2015/10/21/chartex" xmlns:cx3="http://schemas.microsoft.com/office/drawing/2016/5/9/chartex" xmlns:cx4="http://schemas.microsoft.com/office/drawing/2016/5/10/chartex" xmlns:cx5="http://schemas.microsoft.com/office/drawing/2016/5/11/chartex" xmlns:cx6="http://schemas.microsoft.com/office/drawing/2016/5/12/chartex" xmlns:cx7="http://schemas.microsoft.com/office/drawing/2016/5/13/chartex" xmlns:cx8="http://schemas.microsoft.com/office/drawing/2016/5/14/chartex" xmlns:mc="http://schemas.openxmlformats.org/markup-compatibility/2006" xmlns:aink="http://schemas.microsoft.com/office/drawing/2016/ink" xmlns:am3d="http://schemas.microsoft.com/office/drawing/2017/model3d" xmlns:o="urn:schemas-microsoft-com:office:office" xmlns:oel="http://schemas.microsoft.com/office/2019/extlst" xmlns:r="http://schemas.openxmlformats.org/officeDocument/2006/relationships" xmlns:m="http://schemas.openxmlformats.org/officeDocument/2006/math" xmlns:v="urn:schemas-microsoft-com:vml" xmlns:wp14="http://schemas.microsoft.com/office/word/2010/wordprocessingDrawing" xmlns:wp="http://schemas.openxmlformats.org/drawingml/2006/wordprocessingDrawing" xmlns:w10="urn:schemas-microsoft-com:office:word" xmlns:w="http://schemas.openxmlformats.org/wordprocessingml/2006/main" xmlns:w14="http://schemas.microsoft.com/office/word/2010/wordml" xmlns:w15="http://schemas.microsoft.com/office/word/2012/wordml" xmlns:w16cex="http://schemas.microsoft.com/office/word/2018/wordml/cex" xmlns:w16cid="http://schemas.microsoft.com/office/word/2016/wordml/cid" xmlns:w16="http://schemas.microsoft.com/office/word/2018/wordml" xmlns:w16sdtdh="http://schemas.microsoft.com/office/word/2020/wordml/sdtdatahash" xmlns:w16se="http://schemas.microsoft.com/office/word/2015/wordml/symex" xmlns:wpg="http://schemas.microsoft.com/office/word/2010/wordprocessingGroup" xmlns:wpi="http://schemas.microsoft.com/office/word/2010/wordprocessingInk" xmlns:wne="http://schemas.microsoft.com/office/word/2006/wordml" xmlns:wps="http://schemas.microsoft.com/office/word/2010/wordprocessingShape" mc:Ignorable="w14 w15 w16se w16cid w16 w16cex w16sdtdh wp14">
   <w:endnote w:type="separator" w:id="-1">
     <w:p>
       <w:r>
@@ -42,7 +39,7 @@
 </file>
 
 <file path=word/footer1.xml><?xml version="1.0" encoding="utf-8"?>
-<w:ftr xmlns:wpc="http://schemas.microsoft.com/office/word/2010/wordprocessingCanvas" xmlns:cx="http://schemas.microsoft.com/office/drawing/2014/chartex" xmlns:cx1="http://schemas.microsoft.com/office/drawing/2015/9/8/chartex" xmlns:cx2="http://schemas.microsoft.com/office/drawing/2015/10/21/chartex" xmlns:cx3="http://schemas.microsoft.com/office/drawing/2016/5/9/chartex" xmlns:cx4="http://schemas.microsoft.com/office/drawing/2016/5/10/chartex" xmlns:cx5="http://schemas.microsoft.com/office/drawing/2016/5/11/chartex" xmlns:cx6="http://schemas.microsoft.com/office/drawing/2016/5/12/chartex" xmlns:cx7="http://schemas.microsoft.com/office/drawing/2016/5/13/chartex" xmlns:cx8="http://schemas.microsoft.com/office/drawing/2016/5/14/chartex" xmlns:mc="http://schemas.openxmlformats.org/markup-compatibility/2006" xmlns:aink="http://schemas.microsoft.com/office/drawing/2016/ink" xmlns:am3d="http://schemas.microsoft.com/office/drawing/2017/model3d" xmlns:o="urn:schemas-microsoft-com:office:office" xmlns:r="http://schemas.openxmlformats.org/officeDocument/2006/relationships" xmlns:m="http://schemas.openxmlformats.org/officeDocument/2006/math" xmlns:v="urn:schemas-microsoft-com:vml" xmlns:wp14="http://schemas.microsoft.com/office/word/2010/wordprocessingDrawing" xmlns:wp="http://schemas.openxmlformats.org/drawingml/2006/wordprocessingDrawing" xmlns:w10="urn:schemas-microsoft-com:office:word" xmlns:w="http://schemas.openxmlformats.org/wordprocessingml/2006/main" xmlns:w14="http://schemas.microsoft.com/office/word/2010/wordml" xmlns:w15="http://schemas.microsoft.com/office/word/2012/wordml" xmlns:w16cid="http://schemas.microsoft.com/office/word/2016/wordml/cid" xmlns:w16se="http://schemas.microsoft.com/office/word/2015/wordml/symex" xmlns:wpg="http://schemas.microsoft.com/office/word/2010/wordprocessingGroup" xmlns:wpi="http://schemas.microsoft.com/office/word/2010/wordprocessingInk" xmlns:wne="http://schemas.microsoft.com/office/word/2006/wordml" xmlns:wps="http://schemas.microsoft.com/office/word/2010/wordprocessingShape" mc:Ignorable="w14 w15 w16se w16cid wp14">
+<w:ftr xmlns:wpc="http://schemas.microsoft.com/office/word/2010/wordprocessingCanvas" xmlns:cx="http://schemas.microsoft.com/office/drawing/2014/chartex" xmlns:cx1="http://schemas.microsoft.com/office/drawing/2015/9/8/chartex" xmlns:cx2="http://schemas.microsoft.com/office/drawing/2015/10/21/chartex" xmlns:cx3="http://schemas.microsoft.com/office/drawing/2016/5/9/chartex" xmlns:cx4="http://schemas.microsoft.com/office/drawing/2016/5/10/chartex" xmlns:cx5="http://schemas.microsoft.com/office/drawing/2016/5/11/chartex" xmlns:cx6="http://schemas.microsoft.com/office/drawing/2016/5/12/chartex" xmlns:cx7="http://schemas.microsoft.com/office/drawing/2016/5/13/chartex" xmlns:cx8="http://schemas.microsoft.com/office/drawing/2016/5/14/chartex" xmlns:mc="http://schemas.openxmlformats.org/markup-compatibility/2006" xmlns:aink="http://schemas.microsoft.com/office/drawing/2016/ink" xmlns:am3d="http://schemas.microsoft.com/office/drawing/2017/model3d" xmlns:o="urn:schemas-microsoft-com:office:office" xmlns:oel="http://schemas.microsoft.com/office/2019/extlst" xmlns:r="http://schemas.openxmlformats.org/officeDocument/2006/relationships" xmlns:m="http://schemas.openxmlformats.org/officeDocument/2006/math" xmlns:v="urn:schemas-microsoft-com:vml" xmlns:wp14="http://schemas.microsoft.com/office/word/2010/wordprocessingDrawing" xmlns:wp="http://schemas.openxmlformats.org/drawingml/2006/wordprocessingDrawing" xmlns:w10="urn:schemas-microsoft-com:office:word" xmlns:w="http://schemas.openxmlformats.org/wordprocessingml/2006/main" xmlns:w14="http://schemas.microsoft.com/office/word/2010/wordml" xmlns:w15="http://schemas.microsoft.com/office/word/2012/wordml" xmlns:w16cex="http://schemas.microsoft.com/office/word/2018/wordml/cex" xmlns:w16cid="http://schemas.microsoft.com/office/word/2016/wordml/cid" xmlns:w16="http://schemas.microsoft.com/office/word/2018/wordml" xmlns:w16sdtdh="http://schemas.microsoft.com/office/word/2020/wordml/sdtdatahash" xmlns:w16se="http://schemas.microsoft.com/office/word/2015/wordml/symex" xmlns:wpg="http://schemas.microsoft.com/office/word/2010/wordprocessingGroup" xmlns:wpi="http://schemas.microsoft.com/office/word/2010/wordprocessingInk" xmlns:wne="http://schemas.microsoft.com/office/word/2006/wordml" xmlns:wps="http://schemas.microsoft.com/office/word/2010/wordprocessingShape" mc:Ignorable="w14 w15 w16se w16cid w16 w16cex w16sdtdh wp14">
   <w:p>
     <w:pPr>
       <w:pStyle w:val="Footer"/>
@@ -55,7 +52,6 @@
           <w:docPartUnique/>
         </w:docPartObj>
       </w:sdtPr>
-      <w:sdtEndPr/>
       <w:sdtContent>
         <w:r>
           <w:fldChar w:fldCharType="begin"/>
@@ -79,7 +75,7 @@
 </file>
 
 <file path=word/footer2.xml><?xml version="1.0" encoding="utf-8"?>
-<w:ftr xmlns:wpc="http://schemas.microsoft.com/office/word/2010/wordprocessingCanvas" xmlns:cx="http://schemas.microsoft.com/office/drawing/2014/chartex" xmlns:cx1="http://schemas.microsoft.com/office/drawing/2015/9/8/chartex" xmlns:cx2="http://schemas.microsoft.com/office/drawing/2015/10/21/chartex" xmlns:cx3="http://schemas.microsoft.com/office/drawing/2016/5/9/chartex" xmlns:cx4="http://schemas.microsoft.com/office/drawing/2016/5/10/chartex" xmlns:cx5="http://schemas.microsoft.com/office/drawing/2016/5/11/chartex" xmlns:cx6="http://schemas.microsoft.com/office/drawing/2016/5/12/chartex" xmlns:cx7="http://schemas.microsoft.com/office/drawing/2016/5/13/chartex" xmlns:cx8="http://schemas.microsoft.com/office/drawing/2016/5/14/chartex" xmlns:mc="http://schemas.openxmlformats.org/markup-compatibility/2006" xmlns:aink="http://schemas.microsoft.com/office/drawing/2016/ink" xmlns:am3d="http://schemas.microsoft.com/office/drawing/2017/model3d" xmlns:o="urn:schemas-microsoft-com:office:office" xmlns:r="http://schemas.openxmlformats.org/officeDocument/2006/relationships" xmlns:m="http://schemas.openxmlformats.org/officeDocument/2006/math" xmlns:v="urn:schemas-microsoft-com:vml" xmlns:wp14="http://schemas.microsoft.com/office/word/2010/wordprocessingDrawing" xmlns:wp="http://schemas.openxmlformats.org/drawingml/2006/wordprocessingDrawing" xmlns:w10="urn:schemas-microsoft-com:office:word" xmlns:w="http://schemas.openxmlformats.org/wordprocessingml/2006/main" xmlns:w14="http://schemas.microsoft.com/office/word/2010/wordml" xmlns:w15="http://schemas.microsoft.com/office/word/2012/wordml" xmlns:w16cid="http://schemas.microsoft.com/office/word/2016/wordml/cid" xmlns:w16se="http://schemas.microsoft.com/office/word/2015/wordml/symex" xmlns:wpg="http://schemas.microsoft.com/office/word/2010/wordprocessingGroup" xmlns:wpi="http://schemas.microsoft.com/office/word/2010/wordprocessingInk" xmlns:wne="http://schemas.microsoft.com/office/word/2006/wordml" xmlns:wps="http://schemas.microsoft.com/office/word/2010/wordprocessingShape" mc:Ignorable="w14 w15 w16se w16cid wp14">
+<w:ftr xmlns:wpc="http://schemas.microsoft.com/office/word/2010/wordprocessingCanvas" xmlns:cx="http://schemas.microsoft.com/office/drawing/2014/chartex" xmlns:cx1="http://schemas.microsoft.com/office/drawing/2015/9/8/chartex" xmlns:cx2="http://schemas.microsoft.com/office/drawing/2015/10/21/chartex" xmlns:cx3="http://schemas.microsoft.com/office/drawing/2016/5/9/chartex" xmlns:cx4="http://schemas.microsoft.com/office/drawing/2016/5/10/chartex" xmlns:cx5="http://schemas.microsoft.com/office/drawing/2016/5/11/chartex" xmlns:cx6="http://schemas.microsoft.com/office/drawing/2016/5/12/chartex" xmlns:cx7="http://schemas.microsoft.com/office/drawing/2016/5/13/chartex" xmlns:cx8="http://schemas.microsoft.com/office/drawing/2016/5/14/chartex" xmlns:mc="http://schemas.openxmlformats.org/markup-compatibility/2006" xmlns:aink="http://schemas.microsoft.com/office/drawing/2016/ink" xmlns:am3d="http://schemas.microsoft.com/office/drawing/2017/model3d" xmlns:o="urn:schemas-microsoft-com:office:office" xmlns:oel="http://schemas.microsoft.com/office/2019/extlst" xmlns:r="http://schemas.openxmlformats.org/officeDocument/2006/relationships" xmlns:m="http://schemas.openxmlformats.org/officeDocument/2006/math" xmlns:v="urn:schemas-microsoft-com:vml" xmlns:wp14="http://schemas.microsoft.com/office/word/2010/wordprocessingDrawing" xmlns:wp="http://schemas.openxmlformats.org/drawingml/2006/wordprocessingDrawing" xmlns:w10="urn:schemas-microsoft-com:office:word" xmlns:w="http://schemas.openxmlformats.org/wordprocessingml/2006/main" xmlns:w14="http://schemas.microsoft.com/office/word/2010/wordml" xmlns:w15="http://schemas.microsoft.com/office/word/2012/wordml" xmlns:w16cex="http://schemas.microsoft.com/office/word/2018/wordml/cex" xmlns:w16cid="http://schemas.microsoft.com/office/word/2016/wordml/cid" xmlns:w16="http://schemas.microsoft.com/office/word/2018/wordml" xmlns:w16sdtdh="http://schemas.microsoft.com/office/word/2020/wordml/sdtdatahash" xmlns:w16se="http://schemas.microsoft.com/office/word/2015/wordml/symex" xmlns:wpg="http://schemas.microsoft.com/office/word/2010/wordprocessingGroup" xmlns:wpi="http://schemas.microsoft.com/office/word/2010/wordprocessingInk" xmlns:wne="http://schemas.microsoft.com/office/word/2006/wordml" xmlns:wps="http://schemas.microsoft.com/office/word/2010/wordprocessingShape" mc:Ignorable="w14 w15 w16se w16cid w16 w16cex w16sdtdh wp14">
   <w:p>
     <w:pPr>
       <w:pStyle w:val="Footer"/>
@@ -98,7 +94,6 @@
           <w:docPartUnique/>
         </w:docPartObj>
       </w:sdtPr>
-      <w:sdtEndPr/>
       <w:sdtContent>
         <w:r>
           <w:fldChar w:fldCharType="begin"/>
@@ -123,7 +118,7 @@
 </file>
 
 <file path=word/footnotes.xml><?xml version="1.0" encoding="utf-8"?>
-<w:footnotes xmlns:wpc="http://schemas.microsoft.com/office/word/2010/wordprocessingCanvas" xmlns:cx="http://schemas.microsoft.com/office/drawing/2014/chartex" xmlns:cx1="http://schemas.microsoft.com/office/drawing/2015/9/8/chartex" xmlns:cx2="http://schemas.microsoft.com/office/drawing/2015/10/21/chartex" xmlns:cx3="http://schemas.microsoft.com/office/drawing/2016/5/9/chartex" xmlns:cx4="http://schemas.microsoft.com/office/drawing/2016/5/10/chartex" xmlns:cx5="http://schemas.microsoft.com/office/drawing/2016/5/11/chartex" xmlns:cx6="http://schemas.microsoft.com/office/drawing/2016/5/12/chartex" xmlns:cx7="http://schemas.microsoft.com/office/drawing/2016/5/13/chartex" xmlns:cx8="http://schemas.microsoft.com/office/drawing/2016/5/14/chartex" xmlns:mc="http://schemas.openxmlformats.org/markup-compatibility/2006" xmlns:aink="http://schemas.microsoft.com/office/drawing/2016/ink" xmlns:am3d="http://schemas.microsoft.com/office/drawing/2017/model3d" xmlns:o="urn:schemas-microsoft-com:office:office" xmlns:r="http://schemas.openxmlformats.org/officeDocument/2006/relationships" xmlns:m="http://schemas.openxmlformats.org/officeDocument/2006/math" xmlns:v="urn:schemas-microsoft-com:vml" xmlns:wp14="http://schemas.microsoft.com/office/word/2010/wordprocessingDrawing" xmlns:wp="http://schemas.openxmlformats.org/drawingml/2006/wordprocessingDrawing" xmlns:w10="urn:schemas-microsoft-com:office:word" xmlns:w="http://schemas.openxmlformats.org/wordprocessingml/2006/main" xmlns:w14="http://schemas.microsoft.com/office/word/2010/wordml" xmlns:w15="http://schemas.microsoft.com/office/word/2012/wordml" xmlns:w16cid="http://schemas.microsoft.com/office/word/2016/wordml/cid" xmlns:w16se="http://schemas.microsoft.com/office/word/2015/wordml/symex" xmlns:wpg="http://schemas.microsoft.com/office/word/2010/wordprocessingGroup" xmlns:wpi="http://schemas.microsoft.com/office/word/2010/wordprocessingInk" xmlns:wne="http://schemas.microsoft.com/office/word/2006/wordml" xmlns:wps="http://schemas.microsoft.com/office/word/2010/wordprocessingShape" mc:Ignorable="w14 w15 w16se w16cid wp14">
+<w:footnotes xmlns:wpc="http://schemas.microsoft.com/office/word/2010/wordprocessingCanvas" xmlns:cx="http://schemas.microsoft.com/office/drawing/2014/chartex" xmlns:cx1="http://schemas.microsoft.com/office/drawing/2015/9/8/chartex" xmlns:cx2="http://schemas.microsoft.com/office/drawing/2015/10/21/chartex" xmlns:cx3="http://schemas.microsoft.com/office/drawing/2016/5/9/chartex" xmlns:cx4="http://schemas.microsoft.com/office/drawing/2016/5/10/chartex" xmlns:cx5="http://schemas.microsoft.com/office/drawing/2016/5/11/chartex" xmlns:cx6="http://schemas.microsoft.com/office/drawing/2016/5/12/chartex" xmlns:cx7="http://schemas.microsoft.com/office/drawing/2016/5/13/chartex" xmlns:cx8="http://schemas.microsoft.com/office/drawing/2016/5/14/chartex" xmlns:mc="http://schemas.openxmlformats.org/markup-compatibility/2006" xmlns:aink="http://schemas.microsoft.com/office/drawing/2016/ink" xmlns:am3d="http://schemas.microsoft.com/office/drawing/2017/model3d" xmlns:o="urn:schemas-microsoft-com:office:office" xmlns:oel="http://schemas.microsoft.com/office/2019/extlst" xmlns:r="http://schemas.openxmlformats.org/officeDocument/2006/relationships" xmlns:m="http://schemas.openxmlformats.org/officeDocument/2006/math" xmlns:v="urn:schemas-microsoft-com:vml" xmlns:wp14="http://schemas.microsoft.com/office/word/2010/wordprocessingDrawing" xmlns:wp="http://schemas.openxmlformats.org/drawingml/2006/wordprocessingDrawing" xmlns:w10="urn:schemas-microsoft-com:office:word" xmlns:w="http://schemas.openxmlformats.org/wordprocessingml/2006/main" xmlns:w14="http://schemas.microsoft.com/office/word/2010/wordml" xmlns:w15="http://schemas.microsoft.com/office/word/2012/wordml" xmlns:w16cex="http://schemas.microsoft.com/office/word/2018/wordml/cex" xmlns:w16cid="http://schemas.microsoft.com/office/word/2016/wordml/cid" xmlns:w16="http://schemas.microsoft.com/office/word/2018/wordml" xmlns:w16sdtdh="http://schemas.microsoft.com/office/word/2020/wordml/sdtdatahash" xmlns:w16se="http://schemas.microsoft.com/office/word/2015/wordml/symex" xmlns:wpg="http://schemas.microsoft.com/office/word/2010/wordprocessingGroup" xmlns:wpi="http://schemas.microsoft.com/office/word/2010/wordprocessingInk" xmlns:wne="http://schemas.microsoft.com/office/word/2006/wordml" xmlns:wps="http://schemas.microsoft.com/office/word/2010/wordprocessingShape" mc:Ignorable="w14 w15 w16se w16cid w16 w16cex w16sdtdh wp14">
   <w:footnote w:type="separator" w:id="-1">
     <w:p>
       <w:r>
@@ -142,7 +137,7 @@
 </file>
 
 <file path=word/header1.xml><?xml version="1.0" encoding="utf-8"?>
-<w:hdr xmlns:wpc="http://schemas.microsoft.com/office/word/2010/wordprocessingCanvas" xmlns:cx="http://schemas.microsoft.com/office/drawing/2014/chartex" xmlns:cx1="http://schemas.microsoft.com/office/drawing/2015/9/8/chartex" xmlns:cx2="http://schemas.microsoft.com/office/drawing/2015/10/21/chartex" xmlns:cx3="http://schemas.microsoft.com/office/drawing/2016/5/9/chartex" xmlns:cx4="http://schemas.microsoft.com/office/drawing/2016/5/10/chartex" xmlns:cx5="http://schemas.microsoft.com/office/drawing/2016/5/11/chartex" xmlns:cx6="http://schemas.microsoft.com/office/drawing/2016/5/12/chartex" xmlns:cx7="http://schemas.microsoft.com/office/drawing/2016/5/13/chartex" xmlns:cx8="http://schemas.microsoft.com/office/drawing/2016/5/14/chartex" xmlns:mc="http://schemas.openxmlformats.org/markup-compatibility/2006" xmlns:aink="http://schemas.microsoft.com/office/drawing/2016/ink" xmlns:am3d="http://schemas.microsoft.com/office/drawing/2017/model3d" xmlns:o="urn:schemas-microsoft-com:office:office" xmlns:r="http://schemas.openxmlformats.org/officeDocument/2006/relationships" xmlns:m="http://schemas.openxmlformats.org/officeDocument/2006/math" xmlns:v="urn:schemas-microsoft-com:vml" xmlns:wp14="http://schemas.microsoft.com/office/word/2010/wordprocessingDrawing" xmlns:wp="http://schemas.openxmlformats.org/drawingml/2006/wordprocessingDrawing" xmlns:w10="urn:schemas-microsoft-com:office:word" xmlns:w="http://schemas.openxmlformats.org/wordprocessingml/2006/main" xmlns:w14="http://schemas.microsoft.com/office/word/2010/wordml" xmlns:w15="http://schemas.microsoft.com/office/word/2012/wordml" xmlns:w16cid="http://schemas.microsoft.com/office/word/2016/wordml/cid" xmlns:w16se="http://schemas.microsoft.com/office/word/2015/wordml/symex" xmlns:wpg="http://schemas.microsoft.com/office/word/2010/wordprocessingGroup" xmlns:wpi="http://schemas.microsoft.com/office/word/2010/wordprocessingInk" xmlns:wne="http://schemas.microsoft.com/office/word/2006/wordml" xmlns:wps="http://schemas.microsoft.com/office/word/2010/wordprocessingShape" mc:Ignorable="w14 w15 w16se w16cid wp14">
+<w:hdr xmlns:wpc="http://schemas.microsoft.com/office/word/2010/wordprocessingCanvas" xmlns:cx="http://schemas.microsoft.com/office/drawing/2014/chartex" xmlns:cx1="http://schemas.microsoft.com/office/drawing/2015/9/8/chartex" xmlns:cx2="http://schemas.microsoft.com/office/drawing/2015/10/21/chartex" xmlns:cx3="http://schemas.microsoft.com/office/drawing/2016/5/9/chartex" xmlns:cx4="http://schemas.microsoft.com/office/drawing/2016/5/10/chartex" xmlns:cx5="http://schemas.microsoft.com/office/drawing/2016/5/11/chartex" xmlns:cx6="http://schemas.microsoft.com/office/drawing/2016/5/12/chartex" xmlns:cx7="http://schemas.microsoft.com/office/drawing/2016/5/13/chartex" xmlns:cx8="http://schemas.microsoft.com/office/drawing/2016/5/14/chartex" xmlns:mc="http://schemas.openxmlformats.org/markup-compatibility/2006" xmlns:aink="http://schemas.microsoft.com/office/drawing/2016/ink" xmlns:am3d="http://schemas.microsoft.com/office/drawing/2017/model3d" xmlns:o="urn:schemas-microsoft-com:office:office" xmlns:oel="http://schemas.microsoft.com/office/2019/extlst" xmlns:r="http://schemas.openxmlformats.org/officeDocument/2006/relationships" xmlns:m="http://schemas.openxmlformats.org/officeDocument/2006/math" xmlns:v="urn:schemas-microsoft-com:vml" xmlns:wp14="http://schemas.microsoft.com/office/word/2010/wordprocessingDrawing" xmlns:wp="http://schemas.openxmlformats.org/drawingml/2006/wordprocessingDrawing" xmlns:w10="urn:schemas-microsoft-com:office:word" xmlns:w="http://schemas.openxmlformats.org/wordprocessingml/2006/main" xmlns:w14="http://schemas.microsoft.com/office/word/2010/wordml" xmlns:w15="http://schemas.microsoft.com/office/word/2012/wordml" xmlns:w16cex="http://schemas.microsoft.com/office/word/2018/wordml/cex" xmlns:w16cid="http://schemas.microsoft.com/office/word/2016/wordml/cid" xmlns:w16="http://schemas.microsoft.com/office/word/2018/wordml" xmlns:w16sdtdh="http://schemas.microsoft.com/office/word/2020/wordml/sdtdatahash" xmlns:w16se="http://schemas.microsoft.com/office/word/2015/wordml/symex" xmlns:wpg="http://schemas.microsoft.com/office/word/2010/wordprocessingGroup" xmlns:wpi="http://schemas.microsoft.com/office/word/2010/wordprocessingInk" xmlns:wne="http://schemas.microsoft.com/office/word/2006/wordml" xmlns:wps="http://schemas.microsoft.com/office/word/2010/wordprocessingShape" mc:Ignorable="w14 w15 w16se w16cid w16 w16cex w16sdtdh wp14">
   <w:p>
     <w:pPr>
       <w:pStyle w:val="Header"/>
@@ -162,7 +157,6 @@
         <w:dataBinding w:prefixMappings="xmlns:ns0='http://purl.org/dc/elements/1.1/' xmlns:ns1='http://schemas.openxmlformats.org/package/2006/metadata/core-properties' " w:xpath="/ns1:coreProperties[1]/ns0:creator[1]" w:storeItemID="{6C3C8BC8-F283-45AE-878A-BAB7291924A1}"/>
         <w:text/>
       </w:sdtPr>
-      <w:sdtEndPr/>
       <w:sdtContent>
         <w:r>
           <w:rPr>
@@ -177,7 +171,7 @@
 </file>
 
 <file path=word/header2.xml><?xml version="1.0" encoding="utf-8"?>
-<w:hdr xmlns:wpc="http://schemas.microsoft.com/office/word/2010/wordprocessingCanvas" xmlns:cx="http://schemas.microsoft.com/office/drawing/2014/chartex" xmlns:cx1="http://schemas.microsoft.com/office/drawing/2015/9/8/chartex" xmlns:cx2="http://schemas.microsoft.com/office/drawing/2015/10/21/chartex" xmlns:cx3="http://schemas.microsoft.com/office/drawing/2016/5/9/chartex" xmlns:cx4="http://schemas.microsoft.com/office/drawing/2016/5/10/chartex" xmlns:cx5="http://schemas.microsoft.com/office/drawing/2016/5/11/chartex" xmlns:cx6="http://schemas.microsoft.com/office/drawing/2016/5/12/chartex" xmlns:cx7="http://schemas.microsoft.com/office/drawing/2016/5/13/chartex" xmlns:cx8="http://schemas.microsoft.com/office/drawing/2016/5/14/chartex" xmlns:mc="http://schemas.openxmlformats.org/markup-compatibility/2006" xmlns:aink="http://schemas.microsoft.com/office/drawing/2016/ink" xmlns:am3d="http://schemas.microsoft.com/office/drawing/2017/model3d" xmlns:o="urn:schemas-microsoft-com:office:office" xmlns:r="http://schemas.openxmlformats.org/officeDocument/2006/relationships" xmlns:m="http://schemas.openxmlformats.org/officeDocument/2006/math" xmlns:v="urn:schemas-microsoft-com:vml" xmlns:wp14="http://schemas.microsoft.com/office/word/2010/wordprocessingDrawing" xmlns:wp="http://schemas.openxmlformats.org/drawingml/2006/wordprocessingDrawing" xmlns:w10="urn:schemas-microsoft-com:office:word" xmlns:w="http://schemas.openxmlformats.org/wordprocessingml/2006/main" xmlns:w14="http://schemas.microsoft.com/office/word/2010/wordml" xmlns:w15="http://schemas.microsoft.com/office/word/2012/wordml" xmlns:w16cid="http://schemas.microsoft.com/office/word/2016/wordml/cid" xmlns:w16se="http://schemas.microsoft.com/office/word/2015/wordml/symex" xmlns:wpg="http://schemas.microsoft.com/office/word/2010/wordprocessingGroup" xmlns:wpi="http://schemas.microsoft.com/office/word/2010/wordprocessingInk" xmlns:wne="http://schemas.microsoft.com/office/word/2006/wordml" xmlns:wps="http://schemas.microsoft.com/office/word/2010/wordprocessingShape" mc:Ignorable="w14 w15 w16se w16cid wp14">
+<w:hdr xmlns:wpc="http://schemas.microsoft.com/office/word/2010/wordprocessingCanvas" xmlns:cx="http://schemas.microsoft.com/office/drawing/2014/chartex" xmlns:cx1="http://schemas.microsoft.com/office/drawing/2015/9/8/chartex" xmlns:cx2="http://schemas.microsoft.com/office/drawing/2015/10/21/chartex" xmlns:cx3="http://schemas.microsoft.com/office/drawing/2016/5/9/chartex" xmlns:cx4="http://schemas.microsoft.com/office/drawing/2016/5/10/chartex" xmlns:cx5="http://schemas.microsoft.com/office/drawing/2016/5/11/chartex" xmlns:cx6="http://schemas.microsoft.com/office/drawing/2016/5/12/chartex" xmlns:cx7="http://schemas.microsoft.com/office/drawing/2016/5/13/chartex" xmlns:cx8="http://schemas.microsoft.com/office/drawing/2016/5/14/chartex" xmlns:mc="http://schemas.openxmlformats.org/markup-compatibility/2006" xmlns:aink="http://schemas.microsoft.com/office/drawing/2016/ink" xmlns:am3d="http://schemas.microsoft.com/office/drawing/2017/model3d" xmlns:o="urn:schemas-microsoft-com:office:office" xmlns:oel="http://schemas.microsoft.com/office/2019/extlst" xmlns:r="http://schemas.openxmlformats.org/officeDocument/2006/relationships" xmlns:m="http://schemas.openxmlformats.org/officeDocument/2006/math" xmlns:v="urn:schemas-microsoft-com:vml" xmlns:wp14="http://schemas.microsoft.com/office/word/2010/wordprocessingDrawing" xmlns:wp="http://schemas.openxmlformats.org/drawingml/2006/wordprocessingDrawing" xmlns:w10="urn:schemas-microsoft-com:office:word" xmlns:w="http://schemas.openxmlformats.org/wordprocessingml/2006/main" xmlns:w14="http://schemas.microsoft.com/office/word/2010/wordml" xmlns:w15="http://schemas.microsoft.com/office/word/2012/wordml" xmlns:w16cex="http://schemas.microsoft.com/office/word/2018/wordml/cex" xmlns:w16cid="http://schemas.microsoft.com/office/word/2016/wordml/cid" xmlns:w16="http://schemas.microsoft.com/office/word/2018/wordml" xmlns:w16sdtdh="http://schemas.microsoft.com/office/word/2020/wordml/sdtdatahash" xmlns:w16se="http://schemas.microsoft.com/office/word/2015/wordml/symex" xmlns:wpg="http://schemas.microsoft.com/office/word/2010/wordprocessingGroup" xmlns:wpi="http://schemas.microsoft.com/office/word/2010/wordprocessingInk" xmlns:wne="http://schemas.microsoft.com/office/word/2006/wordml" xmlns:wps="http://schemas.microsoft.com/office/word/2010/wordprocessingShape" mc:Ignorable="w14 w15 w16se w16cid w16 w16cex w16sdtdh wp14">
   <w:p>
     <w:pPr>
       <w:pStyle w:val="Header"/>
@@ -197,7 +191,6 @@
         <w:dataBinding w:prefixMappings="xmlns:ns0='http://purl.org/dc/elements/1.1/' xmlns:ns1='http://schemas.openxmlformats.org/package/2006/metadata/core-properties' " w:xpath="/ns1:coreProperties[1]/ns0:title[1]" w:storeItemID="{6C3C8BC8-F283-45AE-878A-BAB7291924A1}"/>
         <w:text/>
       </w:sdtPr>
-      <w:sdtEndPr/>
       <w:sdtContent>
         <w:r>
           <w:rPr>
@@ -212,7 +205,7 @@
 </file>
 
 <file path=word/numbering.xml><?xml version="1.0" encoding="utf-8"?>
-<w:numbering xmlns:wpc="http://schemas.microsoft.com/office/word/2010/wordprocessingCanvas" xmlns:cx="http://schemas.microsoft.com/office/drawing/2014/chartex" xmlns:cx1="http://schemas.microsoft.com/office/drawing/2015/9/8/chartex" xmlns:cx2="http://schemas.microsoft.com/office/drawing/2015/10/21/chartex" xmlns:cx3="http://schemas.microsoft.com/office/drawing/2016/5/9/chartex" xmlns:cx4="http://schemas.microsoft.com/office/drawing/2016/5/10/chartex" xmlns:cx5="http://schemas.microsoft.com/office/drawing/2016/5/11/chartex" xmlns:cx6="http://schemas.microsoft.com/office/drawing/2016/5/12/chartex" xmlns:cx7="http://schemas.microsoft.com/office/drawing/2016/5/13/chartex" xmlns:cx8="http://schemas.microsoft.com/office/drawing/2016/5/14/chartex" xmlns:mc="http://schemas.openxmlformats.org/markup-compatibility/2006" xmlns:aink="http://schemas.microsoft.com/office/drawing/2016/ink" xmlns:am3d="http://schemas.microsoft.com/office/drawing/2017/model3d" xmlns:o="urn:schemas-microsoft-com:office:office" xmlns:r="http://schemas.openxmlformats.org/officeDocument/2006/relationships" xmlns:m="http://schemas.openxmlformats.org/officeDocument/2006/math" xmlns:v="urn:schemas-microsoft-com:vml" xmlns:wp14="http://schemas.microsoft.com/office/word/2010/wordprocessingDrawing" xmlns:wp="http://schemas.openxmlformats.org/drawingml/2006/wordprocessingDrawing" xmlns:w10="urn:schemas-microsoft-com:office:word" xmlns:w="http://schemas.openxmlformats.org/wordprocessingml/2006/main" xmlns:w14="http://schemas.microsoft.com/office/word/2010/wordml" xmlns:w15="http://schemas.microsoft.com/office/word/2012/wordml" xmlns:w16cid="http://schemas.microsoft.com/office/word/2016/wordml/cid" xmlns:w16se="http://schemas.microsoft.com/office/word/2015/wordml/symex" xmlns:wpg="http://schemas.microsoft.com/office/word/2010/wordprocessingGroup" xmlns:wpi="http://schemas.microsoft.com/office/word/2010/wordprocessingInk" xmlns:wne="http://schemas.microsoft.com/office/word/2006/wordml" xmlns:wps="http://schemas.microsoft.com/office/word/2010/wordprocessingShape" mc:Ignorable="w14 w15 w16se w16cid wp14">
+<w:numbering xmlns:wpc="http://schemas.microsoft.com/office/word/2010/wordprocessingCanvas" xmlns:cx="http://schemas.microsoft.com/office/drawing/2014/chartex" xmlns:cx1="http://schemas.microsoft.com/office/drawing/2015/9/8/chartex" xmlns:cx2="http://schemas.microsoft.com/office/drawing/2015/10/21/chartex" xmlns:cx3="http://schemas.microsoft.com/office/drawing/2016/5/9/chartex" xmlns:cx4="http://schemas.microsoft.com/office/drawing/2016/5/10/chartex" xmlns:cx5="http://schemas.microsoft.com/office/drawing/2016/5/11/chartex" xmlns:cx6="http://schemas.microsoft.com/office/drawing/2016/5/12/chartex" xmlns:cx7="http://schemas.microsoft.com/office/drawing/2016/5/13/chartex" xmlns:cx8="http://schemas.microsoft.com/office/drawing/2016/5/14/chartex" xmlns:mc="http://schemas.openxmlformats.org/markup-compatibility/2006" xmlns:aink="http://schemas.microsoft.com/office/drawing/2016/ink" xmlns:am3d="http://schemas.microsoft.com/office/drawing/2017/model3d" xmlns:o="urn:schemas-microsoft-com:office:office" xmlns:oel="http://schemas.microsoft.com/office/2019/extlst" xmlns:r="http://schemas.openxmlformats.org/officeDocument/2006/relationships" xmlns:m="http://schemas.openxmlformats.org/officeDocument/2006/math" xmlns:v="urn:schemas-microsoft-com:vml" xmlns:wp14="http://schemas.microsoft.com/office/word/2010/wordprocessingDrawing" xmlns:wp="http://schemas.openxmlformats.org/drawingml/2006/wordprocessingDrawing" xmlns:w10="urn:schemas-microsoft-com:office:word" xmlns:w="http://schemas.openxmlformats.org/wordprocessingml/2006/main" xmlns:w14="http://schemas.microsoft.com/office/word/2010/wordml" xmlns:w15="http://schemas.microsoft.com/office/word/2012/wordml" xmlns:w16cex="http://schemas.microsoft.com/office/word/2018/wordml/cex" xmlns:w16cid="http://schemas.microsoft.com/office/word/2016/wordml/cid" xmlns:w16="http://schemas.microsoft.com/office/word/2018/wordml" xmlns:w16sdtdh="http://schemas.microsoft.com/office/word/2020/wordml/sdtdatahash" xmlns:w16se="http://schemas.microsoft.com/office/word/2015/wordml/symex" xmlns:wpg="http://schemas.microsoft.com/office/word/2010/wordprocessingGroup" xmlns:wpi="http://schemas.microsoft.com/office/word/2010/wordprocessingInk" xmlns:wne="http://schemas.microsoft.com/office/word/2006/wordml" xmlns:wps="http://schemas.microsoft.com/office/word/2010/wordprocessingShape" mc:Ignorable="w14 w15 w16se w16cid w16 w16cex w16sdtdh wp14">
   <w:abstractNum w:abstractNumId="0" w15:restartNumberingAfterBreak="0">
     <w:nsid w:val="FFFFFF80"/>
     <w:multiLevelType w:val="singleLevel"/>
@@ -375,25 +368,25 @@
       <w:lvlJc w:val="left"/>
     </w:lvl>
   </w:abstractNum>
-  <w:num w:numId="1">
+  <w:num w:numId="1" w16cid:durableId="1956674589">
     <w:abstractNumId w:val="4"/>
   </w:num>
-  <w:num w:numId="2">
+  <w:num w:numId="2" w16cid:durableId="1520898995">
     <w:abstractNumId w:val="3"/>
   </w:num>
-  <w:num w:numId="3">
+  <w:num w:numId="3" w16cid:durableId="547497796">
     <w:abstractNumId w:val="2"/>
   </w:num>
-  <w:num w:numId="4">
+  <w:num w:numId="4" w16cid:durableId="347951466">
     <w:abstractNumId w:val="1"/>
   </w:num>
-  <w:num w:numId="5">
+  <w:num w:numId="5" w16cid:durableId="903297665">
     <w:abstractNumId w:val="0"/>
   </w:num>
-  <w:num w:numId="6">
+  <w:num w:numId="6" w16cid:durableId="1116680743">
     <w:abstractNumId w:val="5"/>
   </w:num>
-  <w:num w:numId="7">
+  <w:num w:numId="7" w16cid:durableId="1957638623">
     <w:abstractNumId w:val="5"/>
     <w:lvlOverride w:ilvl="0">
       <w:startOverride w:val="1"/>
@@ -403,7 +396,7 @@
 </file>
 
 <file path=word/styles.xml><?xml version="1.0" encoding="utf-8"?>
-<w:styles xmlns:mc="http://schemas.openxmlformats.org/markup-compatibility/2006" xmlns:r="http://schemas.openxmlformats.org/officeDocument/2006/relationships" xmlns:w="http://schemas.openxmlformats.org/wordprocessingml/2006/main" xmlns:w14="http://schemas.microsoft.com/office/word/2010/wordml" xmlns:w15="http://schemas.microsoft.com/office/word/2012/wordml" xmlns:w16cid="http://schemas.microsoft.com/office/word/2016/wordml/cid" xmlns:w16se="http://schemas.microsoft.com/office/word/2015/wordml/symex" mc:Ignorable="w14 w15 w16se w16cid">
+<w:styles xmlns:mc="http://schemas.openxmlformats.org/markup-compatibility/2006" xmlns:r="http://schemas.openxmlformats.org/officeDocument/2006/relationships" xmlns:w="http://schemas.openxmlformats.org/wordprocessingml/2006/main" xmlns:w14="http://schemas.microsoft.com/office/word/2010/wordml" xmlns:w15="http://schemas.microsoft.com/office/word/2012/wordml" xmlns:w16cex="http://schemas.microsoft.com/office/word/2018/wordml/cex" xmlns:w16cid="http://schemas.microsoft.com/office/word/2016/wordml/cid" xmlns:w16="http://schemas.microsoft.com/office/word/2018/wordml" xmlns:w16sdtdh="http://schemas.microsoft.com/office/word/2020/wordml/sdtdatahash" xmlns:w16se="http://schemas.microsoft.com/office/word/2015/wordml/symex" mc:Ignorable="w14 w15 w16se w16cid w16 w16cex w16sdtdh">
   <w:docDefaults>
     <w:rPrDefault>
       <w:rPr>
@@ -419,7 +412,7 @@
       </w:pPr>
     </w:pPrDefault>
   </w:docDefaults>
-  <w:latentStyles w:defLockedState="0" w:defUIPriority="99" w:defSemiHidden="0" w:defUnhideWhenUsed="0" w:defQFormat="0" w:count="377">
+  <w:latentStyles w:defLockedState="0" w:defUIPriority="99" w:defSemiHidden="0" w:defUnhideWhenUsed="0" w:defQFormat="0" w:count="376">
     <w:lsdException w:name="Normal" w:uiPriority="0" w:qFormat="1"/>
     <w:lsdException w:name="heading 1" w:uiPriority="0" w:qFormat="1"/>
     <w:lsdException w:name="heading 2" w:semiHidden="1" w:uiPriority="0" w:unhideWhenUsed="1" w:qFormat="1"/>
@@ -796,7 +789,6 @@
     <w:lsdException w:name="Hashtag" w:semiHidden="1" w:unhideWhenUsed="1"/>
     <w:lsdException w:name="Unresolved Mention" w:semiHidden="1" w:unhideWhenUsed="1"/>
     <w:lsdException w:name="Smart Link" w:semiHidden="1" w:unhideWhenUsed="1"/>
-    <w:lsdException w:name="Smart Link Error" w:semiHidden="1" w:unhideWhenUsed="1"/>
   </w:latentStyles>
   <w:style w:type="paragraph" w:default="1" w:styleId="Normal">
     <w:name w:val="Normal"/>
@@ -1499,7 +1491,7 @@
 </file>
 
 <file path=word/glossary/document.xml><?xml version="1.0" encoding="utf-8"?>
-<w:glossaryDocument xmlns:wpc="http://schemas.microsoft.com/office/word/2010/wordprocessingCanvas" xmlns:cx="http://schemas.microsoft.com/office/drawing/2014/chartex" xmlns:cx1="http://schemas.microsoft.com/office/drawing/2015/9/8/chartex" xmlns:cx2="http://schemas.microsoft.com/office/drawing/2015/10/21/chartex" xmlns:cx3="http://schemas.microsoft.com/office/drawing/2016/5/9/chartex" xmlns:cx4="http://schemas.microsoft.com/office/drawing/2016/5/10/chartex" xmlns:cx5="http://schemas.microsoft.com/office/drawing/2016/5/11/chartex" xmlns:cx6="http://schemas.microsoft.com/office/drawing/2016/5/12/chartex" xmlns:cx7="http://schemas.microsoft.com/office/drawing/2016/5/13/chartex" xmlns:cx8="http://schemas.microsoft.com/office/drawing/2016/5/14/chartex" xmlns:mc="http://schemas.openxmlformats.org/markup-compatibility/2006" xmlns:aink="http://schemas.microsoft.com/office/drawing/2016/ink" xmlns:am3d="http://schemas.microsoft.com/office/drawing/2017/model3d" xmlns:o="urn:schemas-microsoft-com:office:office" xmlns:r="http://schemas.openxmlformats.org/officeDocument/2006/relationships" xmlns:m="http://schemas.openxmlformats.org/officeDocument/2006/math" xmlns:v="urn:schemas-microsoft-com:vml" xmlns:wp14="http://schemas.microsoft.com/office/word/2010/wordprocessingDrawing" xmlns:wp="http://schemas.openxmlformats.org/drawingml/2006/wordprocessingDrawing" xmlns:w10="urn:schemas-microsoft-com:office:word" xmlns:w="http://schemas.openxmlformats.org/wordprocessingml/2006/main" xmlns:w14="http://schemas.microsoft.com/office/word/2010/wordml" xmlns:w15="http://schemas.microsoft.com/office/word/2012/wordml" xmlns:w16cid="http://schemas.microsoft.com/office/word/2016/wordml/cid" xmlns:w16se="http://schemas.microsoft.com/office/word/2015/wordml/symex" xmlns:wpg="http://schemas.microsoft.com/office/word/2010/wordprocessingGroup" xmlns:wpi="http://schemas.microsoft.com/office/word/2010/wordprocessingInk" xmlns:wne="http://schemas.microsoft.com/office/word/2006/wordml" xmlns:wps="http://schemas.microsoft.com/office/word/2010/wordprocessingShape" mc:Ignorable="w14 w15 w16se w16cid wp14">
+<w:glossaryDocument xmlns:wpc="http://schemas.microsoft.com/office/word/2010/wordprocessingCanvas" xmlns:cx="http://schemas.microsoft.com/office/drawing/2014/chartex" xmlns:cx1="http://schemas.microsoft.com/office/drawing/2015/9/8/chartex" xmlns:cx2="http://schemas.microsoft.com/office/drawing/2015/10/21/chartex" xmlns:cx3="http://schemas.microsoft.com/office/drawing/2016/5/9/chartex" xmlns:cx4="http://schemas.microsoft.com/office/drawing/2016/5/10/chartex" xmlns:cx5="http://schemas.microsoft.com/office/drawing/2016/5/11/chartex" xmlns:cx6="http://schemas.microsoft.com/office/drawing/2016/5/12/chartex" xmlns:cx7="http://schemas.microsoft.com/office/drawing/2016/5/13/chartex" xmlns:cx8="http://schemas.microsoft.com/office/drawing/2016/5/14/chartex" xmlns:mc="http://schemas.openxmlformats.org/markup-compatibility/2006" xmlns:aink="http://schemas.microsoft.com/office/drawing/2016/ink" xmlns:am3d="http://schemas.microsoft.com/office/drawing/2017/model3d" xmlns:o="urn:schemas-microsoft-com:office:office" xmlns:oel="http://schemas.microsoft.com/office/2019/extlst" xmlns:r="http://schemas.openxmlformats.org/officeDocument/2006/relationships" xmlns:m="http://schemas.openxmlformats.org/officeDocument/2006/math" xmlns:v="urn:schemas-microsoft-com:vml" xmlns:wp14="http://schemas.microsoft.com/office/word/2010/wordprocessingDrawing" xmlns:wp="http://schemas.openxmlformats.org/drawingml/2006/wordprocessingDrawing" xmlns:w10="urn:schemas-microsoft-com:office:word" xmlns:w="http://schemas.openxmlformats.org/wordprocessingml/2006/main" xmlns:w14="http://schemas.microsoft.com/office/word/2010/wordml" xmlns:w15="http://schemas.microsoft.com/office/word/2012/wordml" xmlns:w16cex="http://schemas.microsoft.com/office/word/2018/wordml/cex" xmlns:w16cid="http://schemas.microsoft.com/office/word/2016/wordml/cid" xmlns:w16="http://schemas.microsoft.com/office/word/2018/wordml" xmlns:w16sdtdh="http://schemas.microsoft.com/office/word/2020/wordml/sdtdatahash" xmlns:w16se="http://schemas.microsoft.com/office/word/2015/wordml/symex" xmlns:wpg="http://schemas.microsoft.com/office/word/2010/wordprocessingGroup" xmlns:wpi="http://schemas.microsoft.com/office/word/2010/wordprocessingInk" xmlns:wne="http://schemas.microsoft.com/office/word/2006/wordml" xmlns:wps="http://schemas.microsoft.com/office/word/2010/wordprocessingShape" mc:Ignorable="w14 w15 w16se w16cid w16 w16cex w16sdtdh wp14">
   <w:docParts>
     <w:docPart>
       <w:docPartPr>
@@ -1564,7 +1556,7 @@
 </file>
 
 <file path=word/glossary/fontTable.xml><?xml version="1.0" encoding="utf-8"?>
-<w:fonts xmlns:mc="http://schemas.openxmlformats.org/markup-compatibility/2006" xmlns:r="http://schemas.openxmlformats.org/officeDocument/2006/relationships" xmlns:w="http://schemas.openxmlformats.org/wordprocessingml/2006/main" xmlns:w14="http://schemas.microsoft.com/office/word/2010/wordml" xmlns:w15="http://schemas.microsoft.com/office/word/2012/wordml" xmlns:w16cid="http://schemas.microsoft.com/office/word/2016/wordml/cid" xmlns:w16se="http://schemas.microsoft.com/office/word/2015/wordml/symex" mc:Ignorable="w14 w15 w16se w16cid">
+<w:fonts xmlns:mc="http://schemas.openxmlformats.org/markup-compatibility/2006" xmlns:r="http://schemas.openxmlformats.org/officeDocument/2006/relationships" xmlns:w="http://schemas.openxmlformats.org/wordprocessingml/2006/main" xmlns:w14="http://schemas.microsoft.com/office/word/2010/wordml" xmlns:w15="http://schemas.microsoft.com/office/word/2012/wordml" xmlns:w16cex="http://schemas.microsoft.com/office/word/2018/wordml/cex" xmlns:w16cid="http://schemas.microsoft.com/office/word/2016/wordml/cid" xmlns:w16="http://schemas.microsoft.com/office/word/2018/wordml" xmlns:w16sdtdh="http://schemas.microsoft.com/office/word/2020/wordml/sdtdatahash" xmlns:w16se="http://schemas.microsoft.com/office/word/2015/wordml/symex" mc:Ignorable="w14 w15 w16se w16cid w16 w16cex w16sdtdh">
   <w:font w:name="Symbol">
     <w:panose1 w:val="05050102010706020507"/>
     <w:charset w:val="02"/>
@@ -1588,6 +1580,7 @@
   </w:font>
   <w:font w:name="Garamond">
     <w:altName w:val="Garamond"/>
+    <w:panose1 w:val="02020404030301010803"/>
     <w:charset w:val="00"/>
     <w:family w:val="roman"/>
     <w:pitch w:val="variable"/>
@@ -1633,7 +1626,7 @@
 </file>
 
 <file path=word/glossary/settings.xml><?xml version="1.0" encoding="utf-8"?>
-<w:settings xmlns:mc="http://schemas.openxmlformats.org/markup-compatibility/2006" xmlns:o="urn:schemas-microsoft-com:office:office" xmlns:r="http://schemas.openxmlformats.org/officeDocument/2006/relationships" xmlns:m="http://schemas.openxmlformats.org/officeDocument/2006/math" xmlns:v="urn:schemas-microsoft-com:vml" xmlns:w10="urn:schemas-microsoft-com:office:word" xmlns:w="http://schemas.openxmlformats.org/wordprocessingml/2006/main" xmlns:w14="http://schemas.microsoft.com/office/word/2010/wordml" xmlns:w15="http://schemas.microsoft.com/office/word/2012/wordml" xmlns:w16cid="http://schemas.microsoft.com/office/word/2016/wordml/cid" xmlns:w16se="http://schemas.microsoft.com/office/word/2015/wordml/symex" xmlns:sl="http://schemas.openxmlformats.org/schemaLibrary/2006/main" mc:Ignorable="w14 w15 w16se w16cid">
+<w:settings xmlns:mc="http://schemas.openxmlformats.org/markup-compatibility/2006" xmlns:o="urn:schemas-microsoft-com:office:office" xmlns:r="http://schemas.openxmlformats.org/officeDocument/2006/relationships" xmlns:m="http://schemas.openxmlformats.org/officeDocument/2006/math" xmlns:v="urn:schemas-microsoft-com:vml" xmlns:w10="urn:schemas-microsoft-com:office:word" xmlns:w="http://schemas.openxmlformats.org/wordprocessingml/2006/main" xmlns:w14="http://schemas.microsoft.com/office/word/2010/wordml" xmlns:w15="http://schemas.microsoft.com/office/word/2012/wordml" xmlns:w16cex="http://schemas.microsoft.com/office/word/2018/wordml/cex" xmlns:w16cid="http://schemas.microsoft.com/office/word/2016/wordml/cid" xmlns:w16="http://schemas.microsoft.com/office/word/2018/wordml" xmlns:w16sdtdh="http://schemas.microsoft.com/office/word/2020/wordml/sdtdatahash" xmlns:w16se="http://schemas.microsoft.com/office/word/2015/wordml/symex" xmlns:sl="http://schemas.openxmlformats.org/schemaLibrary/2006/main" mc:Ignorable="w14 w15 w16se w16cid w16 w16cex w16sdtdh">
   <w:view w:val="normal"/>
   <w:defaultTabStop w:val="720"/>
   <w:characterSpacingControl w:val="doNotCompress"/>
@@ -1648,12 +1641,14 @@
   </w:compat>
   <w:rsids>
     <w:rsidRoot w:val="00333D5E"/>
+    <w:rsid w:val="00067B41"/>
     <w:rsid w:val="000B2ED8"/>
     <w:rsid w:val="000D7A2F"/>
     <w:rsid w:val="00176056"/>
     <w:rsid w:val="0021514E"/>
     <w:rsid w:val="002A323A"/>
     <w:rsid w:val="002E2DBE"/>
+    <w:rsid w:val="002F52F5"/>
     <w:rsid w:val="00333D5E"/>
     <w:rsid w:val="00337F67"/>
     <w:rsid w:val="003D442F"/>
@@ -1669,6 +1664,7 @@
     <w:rsid w:val="00972741"/>
     <w:rsid w:val="009B6D3B"/>
     <w:rsid w:val="00A2756B"/>
+    <w:rsid w:val="00AE5A18"/>
     <w:rsid w:val="00B13339"/>
     <w:rsid w:val="00B24AE3"/>
     <w:rsid w:val="00B86D17"/>
@@ -1705,7 +1701,7 @@
 </file>
 
 <file path=word/glossary/styles.xml><?xml version="1.0" encoding="utf-8"?>
-<w:styles xmlns:mc="http://schemas.openxmlformats.org/markup-compatibility/2006" xmlns:r="http://schemas.openxmlformats.org/officeDocument/2006/relationships" xmlns:w="http://schemas.openxmlformats.org/wordprocessingml/2006/main" xmlns:w14="http://schemas.microsoft.com/office/word/2010/wordml" xmlns:w15="http://schemas.microsoft.com/office/word/2012/wordml" xmlns:w16cid="http://schemas.microsoft.com/office/word/2016/wordml/cid" xmlns:w16se="http://schemas.microsoft.com/office/word/2015/wordml/symex" mc:Ignorable="w14 w15 w16se w16cid">
+<w:styles xmlns:mc="http://schemas.openxmlformats.org/markup-compatibility/2006" xmlns:r="http://schemas.openxmlformats.org/officeDocument/2006/relationships" xmlns:w="http://schemas.openxmlformats.org/wordprocessingml/2006/main" xmlns:w14="http://schemas.microsoft.com/office/word/2010/wordml" xmlns:w15="http://schemas.microsoft.com/office/word/2012/wordml" xmlns:w16cex="http://schemas.microsoft.com/office/word/2018/wordml/cex" xmlns:w16cid="http://schemas.microsoft.com/office/word/2016/wordml/cid" xmlns:w16="http://schemas.microsoft.com/office/word/2018/wordml" xmlns:w16sdtdh="http://schemas.microsoft.com/office/word/2020/wordml/sdtdatahash" xmlns:w16se="http://schemas.microsoft.com/office/word/2015/wordml/symex" mc:Ignorable="w14 w15 w16se w16cid w16 w16cex w16sdtdh">
   <w:docDefaults>
     <w:rPrDefault>
       <w:rPr>
@@ -1721,7 +1717,7 @@
       </w:pPr>
     </w:pPrDefault>
   </w:docDefaults>
-  <w:latentStyles w:defLockedState="0" w:defUIPriority="99" w:defSemiHidden="0" w:defUnhideWhenUsed="0" w:defQFormat="0" w:count="377">
+  <w:latentStyles w:defLockedState="0" w:defUIPriority="99" w:defSemiHidden="0" w:defUnhideWhenUsed="0" w:defQFormat="0" w:count="376">
     <w:lsdException w:name="Normal" w:uiPriority="0" w:qFormat="1"/>
     <w:lsdException w:name="heading 1" w:uiPriority="9" w:qFormat="1"/>
     <w:lsdException w:name="heading 2" w:semiHidden="1" w:uiPriority="9" w:unhideWhenUsed="1" w:qFormat="1"/>
@@ -2098,7 +2094,6 @@
     <w:lsdException w:name="Hashtag" w:semiHidden="1" w:unhideWhenUsed="1"/>
     <w:lsdException w:name="Unresolved Mention" w:semiHidden="1" w:unhideWhenUsed="1"/>
     <w:lsdException w:name="Smart Link" w:semiHidden="1" w:unhideWhenUsed="1"/>
-    <w:lsdException w:name="Smart Link Error" w:semiHidden="1" w:unhideWhenUsed="1"/>
   </w:latentStyles>
   <w:style w:type="paragraph" w:default="1" w:styleId="Normal">
     <w:name w:val="Normal"/>
@@ -2141,81 +2136,6 @@
       <w:color w:val="808080"/>
     </w:rPr>
   </w:style>
-  <w:style w:type="paragraph" w:customStyle="1" w:styleId="50D658E661AC4D26942A6491B9CDB3FB">
-    <w:name w:val="50D658E661AC4D26942A6491B9CDB3FB"/>
-  </w:style>
-  <w:style w:type="paragraph" w:customStyle="1" w:styleId="2F315CAA959C46E8993659231172E70D">
-    <w:name w:val="2F315CAA959C46E8993659231172E70D"/>
-  </w:style>
-  <w:style w:type="paragraph" w:customStyle="1" w:styleId="51F65C4095E244AF8B0E1F2F1AE334D4">
-    <w:name w:val="51F65C4095E244AF8B0E1F2F1AE334D4"/>
-  </w:style>
-  <w:style w:type="paragraph" w:customStyle="1" w:styleId="1B1ED62A30764595ABE81D84C1A4FE68">
-    <w:name w:val="1B1ED62A30764595ABE81D84C1A4FE68"/>
-  </w:style>
-  <w:style w:type="paragraph" w:customStyle="1" w:styleId="DD219AA3DA2E4B5C9CE9BEF2C6021E98">
-    <w:name w:val="DD219AA3DA2E4B5C9CE9BEF2C6021E98"/>
-  </w:style>
-  <w:style w:type="paragraph" w:customStyle="1" w:styleId="3763D90FD5964135B0C8B87C016BB82D">
-    <w:name w:val="3763D90FD5964135B0C8B87C016BB82D"/>
-  </w:style>
-  <w:style w:type="paragraph" w:customStyle="1" w:styleId="E4E2569B021B4122AF7157EA65E448F2">
-    <w:name w:val="E4E2569B021B4122AF7157EA65E448F2"/>
-  </w:style>
-  <w:style w:type="paragraph" w:customStyle="1" w:styleId="6F144FA4FDEF42B1B5060D64E574AF38">
-    <w:name w:val="6F144FA4FDEF42B1B5060D64E574AF38"/>
-  </w:style>
-  <w:style w:type="paragraph" w:customStyle="1" w:styleId="A6FD451BEB884915A1597306E7E4C06D">
-    <w:name w:val="A6FD451BEB884915A1597306E7E4C06D"/>
-  </w:style>
-  <w:style w:type="paragraph" w:customStyle="1" w:styleId="E190FEC1B8E34A15BE8C382D7BEF678A">
-    <w:name w:val="E190FEC1B8E34A15BE8C382D7BEF678A"/>
-    <w:rsid w:val="00CD11EC"/>
-  </w:style>
-  <w:style w:type="paragraph" w:customStyle="1" w:styleId="21846A3404CD4928A1B4D6737B2D5794">
-    <w:name w:val="21846A3404CD4928A1B4D6737B2D5794"/>
-    <w:rsid w:val="00CD11EC"/>
-  </w:style>
-  <w:style w:type="paragraph" w:customStyle="1" w:styleId="2B7FC0623B714A7B899842BAA9687E75">
-    <w:name w:val="2B7FC0623B714A7B899842BAA9687E75"/>
-    <w:rsid w:val="002E2DBE"/>
-  </w:style>
-  <w:style w:type="paragraph" w:customStyle="1" w:styleId="D39FE9FD8E0D48D0A8E11F71312D6676">
-    <w:name w:val="D39FE9FD8E0D48D0A8E11F71312D6676"/>
-    <w:rsid w:val="002E2DBE"/>
-  </w:style>
-  <w:style w:type="paragraph" w:customStyle="1" w:styleId="AD0BF68C33534D87B6232DD63651D50F">
-    <w:name w:val="AD0BF68C33534D87B6232DD63651D50F"/>
-    <w:rsid w:val="002E2DBE"/>
-  </w:style>
-  <w:style w:type="paragraph" w:customStyle="1" w:styleId="C4664753BE584121A4C640BF4045C851">
-    <w:name w:val="C4664753BE584121A4C640BF4045C851"/>
-    <w:rsid w:val="002E2DBE"/>
-  </w:style>
-  <w:style w:type="paragraph" w:customStyle="1" w:styleId="42F371E2EF9346D5B028B396FAA65E28">
-    <w:name w:val="42F371E2EF9346D5B028B396FAA65E28"/>
-    <w:rsid w:val="002E2DBE"/>
-  </w:style>
-  <w:style w:type="paragraph" w:customStyle="1" w:styleId="E931736B82A64268B64F6A5AF5A5CF13">
-    <w:name w:val="E931736B82A64268B64F6A5AF5A5CF13"/>
-    <w:rsid w:val="002E2DBE"/>
-  </w:style>
-  <w:style w:type="paragraph" w:customStyle="1" w:styleId="270ED712799D43CEAFF1267C6B1407F8">
-    <w:name w:val="270ED712799D43CEAFF1267C6B1407F8"/>
-    <w:rsid w:val="002E2DBE"/>
-  </w:style>
-  <w:style w:type="paragraph" w:customStyle="1" w:styleId="A31CAFAD919644DCAD9BD2544CB6C423">
-    <w:name w:val="A31CAFAD919644DCAD9BD2544CB6C423"/>
-    <w:rsid w:val="002E2DBE"/>
-  </w:style>
-  <w:style w:type="paragraph" w:customStyle="1" w:styleId="777DAF0265E34348887D3E5F7946ECB0">
-    <w:name w:val="777DAF0265E34348887D3E5F7946ECB0"/>
-    <w:rsid w:val="002E2DBE"/>
-  </w:style>
-  <w:style w:type="paragraph" w:customStyle="1" w:styleId="060A49A888FA4123A11FBBCB8BA21E1E">
-    <w:name w:val="060A49A888FA4123A11FBBCB8BA21E1E"/>
-    <w:rsid w:val="002E2DBE"/>
-  </w:style>
   <w:style w:type="paragraph" w:customStyle="1" w:styleId="5E7B40DD036A4A409085356572771761">
     <w:name w:val="5E7B40DD036A4A409085356572771761"/>
     <w:rsid w:val="002E2DBE"/>
@@ -2228,7 +2148,7 @@
 </file>
 
 <file path=word/glossary/webSettings.xml><?xml version="1.0" encoding="utf-8"?>
-<w:webSettings xmlns:mc="http://schemas.openxmlformats.org/markup-compatibility/2006" xmlns:r="http://schemas.openxmlformats.org/officeDocument/2006/relationships" xmlns:w="http://schemas.openxmlformats.org/wordprocessingml/2006/main" xmlns:w14="http://schemas.microsoft.com/office/word/2010/wordml" xmlns:w15="http://schemas.microsoft.com/office/word/2012/wordml" xmlns:w16cid="http://schemas.microsoft.com/office/word/2016/wordml/cid" xmlns:w16se="http://schemas.microsoft.com/office/word/2015/wordml/symex" mc:Ignorable="w14 w15 w16se w16cid">
+<w:webSettings xmlns:mc="http://schemas.openxmlformats.org/markup-compatibility/2006" xmlns:r="http://schemas.openxmlformats.org/officeDocument/2006/relationships" xmlns:w="http://schemas.openxmlformats.org/wordprocessingml/2006/main" xmlns:w14="http://schemas.microsoft.com/office/word/2010/wordml" xmlns:w15="http://schemas.microsoft.com/office/word/2012/wordml" xmlns:w16cex="http://schemas.microsoft.com/office/word/2018/wordml/cex" xmlns:w16cid="http://schemas.microsoft.com/office/word/2016/wordml/cid" xmlns:w16="http://schemas.microsoft.com/office/word/2018/wordml" xmlns:w16sdtdh="http://schemas.microsoft.com/office/word/2020/wordml/sdtdatahash" xmlns:w16se="http://schemas.microsoft.com/office/word/2015/wordml/symex" mc:Ignorable="w14 w15 w16se w16cid w16 w16cex w16sdtdh">
   <w:optimizeForBrowser/>
   <w:relyOnVML/>
   <w:allowPNG/>
@@ -2540,4 +2460,10 @@
     <ds:schemaRef ds:uri="http://schemas.openxmlformats.org/officeDocument/2006/bibliography"/>
   </ds:schemaRefs>
 </ds:datastoreItem>
+</file>
+
+<file path=docMetadata/LabelInfo.xml><?xml version="1.0" encoding="utf-8"?>
+<clbl:labelList xmlns:clbl="http://schemas.microsoft.com/office/2020/mipLabelMetadata">
+  <clbl:label id="{8ab83fba-5312-482b-80fc-e00b33ed89b5}" enabled="1" method="Standard" siteId="{bb2fface-0670-493a-8c31-4d3487a6dd0d}" contentBits="0" removed="0"/>
+</clbl:labelList>
 </file>
</xml_diff>